<commit_message>
Added part of BZD section
</commit_message>
<xml_diff>
--- a/Documentation/РПЗ.docx
+++ b/Documentation/РПЗ.docx
@@ -54,24 +54,15 @@
             </w:rPr>
           </w:pPr>
           <w:r>
-            <w:rPr>
-              <w:b/>
-            </w:rPr>
             <w:fldChar w:fldCharType="begin"/>
           </w:r>
           <w:r>
-            <w:rPr>
-              <w:b/>
-            </w:rPr>
             <w:instrText xml:space="preserve"> TOC \o "1-3" \h \z \u </w:instrText>
           </w:r>
           <w:r>
-            <w:rPr>
-              <w:b/>
-            </w:rPr>
             <w:fldChar w:fldCharType="separate"/>
           </w:r>
-          <w:hyperlink w:anchor="_Toc418970208" w:history="1">
+          <w:hyperlink w:anchor="_Toc419389373" w:history="1">
             <w:r>
               <w:rPr>
                 <w:rStyle w:val="a5"/>
@@ -95,7 +86,7 @@
               <w:rPr>
                 <w:webHidden/>
               </w:rPr>
-              <w:instrText xml:space="preserve"> PAGEREF _Toc418970208 \h </w:instrText>
+              <w:instrText xml:space="preserve"> PAGEREF _Toc419389373 \h </w:instrText>
             </w:r>
             <w:r>
               <w:rPr>
@@ -112,7 +103,7 @@
               <w:rPr>
                 <w:webHidden/>
               </w:rPr>
-              <w:t>3</w:t>
+              <w:t>4</w:t>
             </w:r>
             <w:r>
               <w:rPr>
@@ -132,7 +123,7 @@
               <w:lang w:eastAsia="ru-RU"/>
             </w:rPr>
           </w:pPr>
-          <w:hyperlink w:anchor="_Toc418970209" w:history="1">
+          <w:hyperlink w:anchor="_Toc419389374" w:history="1">
             <w:r>
               <w:rPr>
                 <w:rStyle w:val="a5"/>
@@ -156,7 +147,7 @@
               <w:rPr>
                 <w:webHidden/>
               </w:rPr>
-              <w:instrText xml:space="preserve"> PAGEREF _Toc418970209 \h </w:instrText>
+              <w:instrText xml:space="preserve"> PAGEREF _Toc419389374 \h </w:instrText>
             </w:r>
             <w:r>
               <w:rPr>
@@ -173,7 +164,7 @@
               <w:rPr>
                 <w:webHidden/>
               </w:rPr>
-              <w:t>3</w:t>
+              <w:t>4</w:t>
             </w:r>
             <w:r>
               <w:rPr>
@@ -196,7 +187,7 @@
               <w:lang w:eastAsia="ru-RU"/>
             </w:rPr>
           </w:pPr>
-          <w:hyperlink w:anchor="_Toc418970210" w:history="1">
+          <w:hyperlink w:anchor="_Toc419389375" w:history="1">
             <w:r>
               <w:rPr>
                 <w:rStyle w:val="a5"/>
@@ -236,7 +227,7 @@
               <w:rPr>
                 <w:webHidden/>
               </w:rPr>
-              <w:instrText xml:space="preserve"> PAGEREF _Toc418970210 \h </w:instrText>
+              <w:instrText xml:space="preserve"> PAGEREF _Toc419389375 \h </w:instrText>
             </w:r>
             <w:r>
               <w:rPr>
@@ -253,7 +244,7 @@
               <w:rPr>
                 <w:webHidden/>
               </w:rPr>
-              <w:t>3</w:t>
+              <w:t>4</w:t>
             </w:r>
             <w:r>
               <w:rPr>
@@ -276,7 +267,7 @@
               <w:lang w:eastAsia="ru-RU"/>
             </w:rPr>
           </w:pPr>
-          <w:hyperlink w:anchor="_Toc418970211" w:history="1">
+          <w:hyperlink w:anchor="_Toc419389376" w:history="1">
             <w:r>
               <w:rPr>
                 <w:rStyle w:val="a5"/>
@@ -316,7 +307,7 @@
               <w:rPr>
                 <w:webHidden/>
               </w:rPr>
-              <w:instrText xml:space="preserve"> PAGEREF _Toc418970211 \h </w:instrText>
+              <w:instrText xml:space="preserve"> PAGEREF _Toc419389376 \h </w:instrText>
             </w:r>
             <w:r>
               <w:rPr>
@@ -356,7 +347,7 @@
               <w:lang w:eastAsia="ru-RU"/>
             </w:rPr>
           </w:pPr>
-          <w:hyperlink w:anchor="_Toc418970212" w:history="1">
+          <w:hyperlink w:anchor="_Toc419389377" w:history="1">
             <w:r>
               <w:rPr>
                 <w:rStyle w:val="a5"/>
@@ -396,7 +387,7 @@
               <w:rPr>
                 <w:webHidden/>
               </w:rPr>
-              <w:instrText xml:space="preserve"> PAGEREF _Toc418970212 \h </w:instrText>
+              <w:instrText xml:space="preserve"> PAGEREF _Toc419389377 \h </w:instrText>
             </w:r>
             <w:r>
               <w:rPr>
@@ -436,7 +427,7 @@
               <w:lang w:eastAsia="ru-RU"/>
             </w:rPr>
           </w:pPr>
-          <w:hyperlink w:anchor="_Toc418970213" w:history="1">
+          <w:hyperlink w:anchor="_Toc419389378" w:history="1">
             <w:r>
               <w:rPr>
                 <w:rStyle w:val="a5"/>
@@ -476,7 +467,7 @@
               <w:rPr>
                 <w:webHidden/>
               </w:rPr>
-              <w:instrText xml:space="preserve"> PAGEREF _Toc418970213 \h </w:instrText>
+              <w:instrText xml:space="preserve"> PAGEREF _Toc419389378 \h </w:instrText>
             </w:r>
             <w:r>
               <w:rPr>
@@ -516,7 +507,7 @@
               <w:lang w:eastAsia="ru-RU"/>
             </w:rPr>
           </w:pPr>
-          <w:hyperlink w:anchor="_Toc418970214" w:history="1">
+          <w:hyperlink w:anchor="_Toc419389379" w:history="1">
             <w:r>
               <w:rPr>
                 <w:rStyle w:val="a5"/>
@@ -556,7 +547,7 @@
               <w:rPr>
                 <w:webHidden/>
               </w:rPr>
-              <w:instrText xml:space="preserve"> PAGEREF _Toc418970214 \h </w:instrText>
+              <w:instrText xml:space="preserve"> PAGEREF _Toc419389379 \h </w:instrText>
             </w:r>
             <w:r>
               <w:rPr>
@@ -596,7 +587,7 @@
               <w:lang w:eastAsia="ru-RU"/>
             </w:rPr>
           </w:pPr>
-          <w:hyperlink w:anchor="_Toc418970215" w:history="1">
+          <w:hyperlink w:anchor="_Toc419389380" w:history="1">
             <w:r>
               <w:rPr>
                 <w:rStyle w:val="a5"/>
@@ -636,7 +627,7 @@
               <w:rPr>
                 <w:webHidden/>
               </w:rPr>
-              <w:instrText xml:space="preserve"> PAGEREF _Toc418970215 \h </w:instrText>
+              <w:instrText xml:space="preserve"> PAGEREF _Toc419389380 \h </w:instrText>
             </w:r>
             <w:r>
               <w:rPr>
@@ -673,7 +664,7 @@
               <w:lang w:eastAsia="ru-RU"/>
             </w:rPr>
           </w:pPr>
-          <w:hyperlink w:anchor="_Toc418970216" w:history="1">
+          <w:hyperlink w:anchor="_Toc419389381" w:history="1">
             <w:r>
               <w:rPr>
                 <w:rStyle w:val="a5"/>
@@ -697,7 +688,7 @@
               <w:rPr>
                 <w:webHidden/>
               </w:rPr>
-              <w:instrText xml:space="preserve"> PAGEREF _Toc418970216 \h </w:instrText>
+              <w:instrText xml:space="preserve"> PAGEREF _Toc419389381 \h </w:instrText>
             </w:r>
             <w:r>
               <w:rPr>
@@ -734,7 +725,7 @@
               <w:lang w:eastAsia="ru-RU"/>
             </w:rPr>
           </w:pPr>
-          <w:hyperlink w:anchor="_Toc418970217" w:history="1">
+          <w:hyperlink w:anchor="_Toc419389382" w:history="1">
             <w:r>
               <w:rPr>
                 <w:rStyle w:val="a5"/>
@@ -758,7 +749,7 @@
               <w:rPr>
                 <w:webHidden/>
               </w:rPr>
-              <w:instrText xml:space="preserve"> PAGEREF _Toc418970217 \h </w:instrText>
+              <w:instrText xml:space="preserve"> PAGEREF _Toc419389382 \h </w:instrText>
             </w:r>
             <w:r>
               <w:rPr>
@@ -795,7 +786,7 @@
               <w:lang w:eastAsia="ru-RU"/>
             </w:rPr>
           </w:pPr>
-          <w:hyperlink w:anchor="_Toc418970218" w:history="1">
+          <w:hyperlink w:anchor="_Toc419389383" w:history="1">
             <w:r>
               <w:rPr>
                 <w:rStyle w:val="a5"/>
@@ -819,7 +810,7 @@
               <w:rPr>
                 <w:webHidden/>
               </w:rPr>
-              <w:instrText xml:space="preserve"> PAGEREF _Toc418970218 \h </w:instrText>
+              <w:instrText xml:space="preserve"> PAGEREF _Toc419389383 \h </w:instrText>
             </w:r>
             <w:r>
               <w:rPr>
@@ -847,10 +838,12 @@
           </w:hyperlink>
         </w:p>
         <w:p>
+          <w:pPr>
+            <w:spacing w:before="0" w:line="360" w:lineRule="auto"/>
+          </w:pPr>
           <w:r>
             <w:rPr>
               <w:rFonts w:ascii="Times New Roman" w:hAnsi="Times New Roman" w:cs="Times New Roman"/>
-              <w:b/>
               <w:noProof/>
               <w:color w:val="000000" w:themeColor="text1"/>
               <w:sz w:val="24"/>
@@ -953,13 +946,31 @@
           <w:szCs w:val="24"/>
         </w:rPr>
       </w:pPr>
-      <w:bookmarkStart w:id="0" w:name="_GoBack"/>
-      <w:bookmarkEnd w:id="0"/>
+    </w:p>
+    <w:p>
+      <w:pPr>
+        <w:ind w:left="0"/>
+        <w:rPr>
+          <w:rFonts w:ascii="Times New Roman" w:hAnsi="Times New Roman" w:cs="Times New Roman"/>
+          <w:sz w:val="24"/>
+          <w:szCs w:val="24"/>
+        </w:rPr>
+      </w:pPr>
+    </w:p>
+    <w:p>
+      <w:pPr>
+        <w:ind w:left="0"/>
+        <w:rPr>
+          <w:rFonts w:ascii="Times New Roman" w:hAnsi="Times New Roman" w:cs="Times New Roman"/>
+          <w:sz w:val="24"/>
+          <w:szCs w:val="24"/>
+        </w:rPr>
+      </w:pPr>
     </w:p>
     <w:p>
       <w:pPr>
         <w:pStyle w:val="1"/>
-        <w:spacing w:line="360" w:lineRule="auto"/>
+        <w:spacing w:before="0" w:line="360" w:lineRule="auto"/>
         <w:ind w:left="0"/>
         <w:rPr>
           <w:rFonts w:ascii="Times New Roman" w:hAnsi="Times New Roman" w:cs="Times New Roman"/>
@@ -967,8 +978,8 @@
           <w:color w:val="auto"/>
         </w:rPr>
       </w:pPr>
-      <w:bookmarkStart w:id="1" w:name="_Toc418963809"/>
-      <w:bookmarkStart w:id="2" w:name="_Toc418970208"/>
+      <w:bookmarkStart w:id="0" w:name="_Toc418963809"/>
+      <w:bookmarkStart w:id="1" w:name="_Toc419389373"/>
       <w:r>
         <w:rPr>
           <w:rFonts w:ascii="Times New Roman" w:hAnsi="Times New Roman" w:cs="Times New Roman"/>
@@ -978,12 +989,12 @@
         <w:lastRenderedPageBreak/>
         <w:t>Обозначения и сокращения</w:t>
       </w:r>
-      <w:bookmarkEnd w:id="2"/>
+      <w:bookmarkEnd w:id="1"/>
     </w:p>
     <w:p>
       <w:pPr>
         <w:pStyle w:val="1"/>
-        <w:spacing w:line="360" w:lineRule="auto"/>
+        <w:spacing w:before="0" w:line="360" w:lineRule="auto"/>
         <w:ind w:left="0"/>
         <w:rPr>
           <w:rFonts w:ascii="Times New Roman" w:hAnsi="Times New Roman" w:cs="Times New Roman"/>
@@ -991,7 +1002,7 @@
           <w:color w:val="auto"/>
         </w:rPr>
       </w:pPr>
-      <w:bookmarkStart w:id="3" w:name="_Toc418970209"/>
+      <w:bookmarkStart w:id="2" w:name="_Toc419389374"/>
       <w:r>
         <w:rPr>
           <w:rFonts w:ascii="Times New Roman" w:hAnsi="Times New Roman" w:cs="Times New Roman"/>
@@ -1000,8 +1011,38 @@
         </w:rPr>
         <w:t>Введение</w:t>
       </w:r>
-      <w:bookmarkEnd w:id="1"/>
+      <w:bookmarkEnd w:id="0"/>
+      <w:bookmarkEnd w:id="2"/>
+    </w:p>
+    <w:p>
+      <w:pPr>
+        <w:pStyle w:val="a3"/>
+        <w:numPr>
+          <w:ilvl w:val="0"/>
+          <w:numId w:val="1"/>
+        </w:numPr>
+        <w:spacing w:before="0" w:line="360" w:lineRule="auto"/>
+        <w:outlineLvl w:val="0"/>
+        <w:rPr>
+          <w:rFonts w:ascii="Times New Roman" w:hAnsi="Times New Roman" w:cs="Times New Roman"/>
+          <w:b/>
+          <w:sz w:val="32"/>
+          <w:szCs w:val="32"/>
+        </w:rPr>
+      </w:pPr>
+      <w:bookmarkStart w:id="3" w:name="_Toc418963810"/>
+      <w:bookmarkStart w:id="4" w:name="_Toc419389375"/>
+      <w:r>
+        <w:rPr>
+          <w:rFonts w:ascii="Times New Roman" w:hAnsi="Times New Roman" w:cs="Times New Roman"/>
+          <w:b/>
+          <w:sz w:val="32"/>
+          <w:szCs w:val="32"/>
+        </w:rPr>
+        <w:t>Аналитический раздел</w:t>
+      </w:r>
       <w:bookmarkEnd w:id="3"/>
+      <w:bookmarkEnd w:id="4"/>
     </w:p>
     <w:p>
       <w:pPr>
@@ -1019,8 +1060,8 @@
           <w:szCs w:val="32"/>
         </w:rPr>
       </w:pPr>
-      <w:bookmarkStart w:id="4" w:name="_Toc418963810"/>
-      <w:bookmarkStart w:id="5" w:name="_Toc418970210"/>
+      <w:bookmarkStart w:id="5" w:name="_Toc418963811"/>
+      <w:bookmarkStart w:id="6" w:name="_Toc419389376"/>
       <w:r>
         <w:rPr>
           <w:rFonts w:ascii="Times New Roman" w:hAnsi="Times New Roman" w:cs="Times New Roman"/>
@@ -1028,10 +1069,10 @@
           <w:sz w:val="32"/>
           <w:szCs w:val="32"/>
         </w:rPr>
-        <w:t>Аналитический раздел</w:t>
+        <w:t>Конструкторский раздел</w:t>
       </w:r>
-      <w:bookmarkEnd w:id="4"/>
       <w:bookmarkEnd w:id="5"/>
+      <w:bookmarkEnd w:id="6"/>
     </w:p>
     <w:p>
       <w:pPr>
@@ -1049,8 +1090,8 @@
           <w:szCs w:val="32"/>
         </w:rPr>
       </w:pPr>
-      <w:bookmarkStart w:id="6" w:name="_Toc418963811"/>
-      <w:bookmarkStart w:id="7" w:name="_Toc418970211"/>
+      <w:bookmarkStart w:id="7" w:name="_Toc418963812"/>
+      <w:bookmarkStart w:id="8" w:name="_Toc419389377"/>
       <w:r>
         <w:rPr>
           <w:rFonts w:ascii="Times New Roman" w:hAnsi="Times New Roman" w:cs="Times New Roman"/>
@@ -1058,10 +1099,41 @@
           <w:sz w:val="32"/>
           <w:szCs w:val="32"/>
         </w:rPr>
-        <w:t>Конструкторский раздел</w:t>
+        <w:t>Технологический раздел</w:t>
       </w:r>
-      <w:bookmarkEnd w:id="6"/>
       <w:bookmarkEnd w:id="7"/>
+      <w:bookmarkEnd w:id="8"/>
+    </w:p>
+    <w:p>
+      <w:pPr>
+        <w:pStyle w:val="a3"/>
+        <w:numPr>
+          <w:ilvl w:val="0"/>
+          <w:numId w:val="1"/>
+        </w:numPr>
+        <w:spacing w:before="0" w:line="360" w:lineRule="auto"/>
+        <w:ind w:left="357" w:hanging="357"/>
+        <w:outlineLvl w:val="0"/>
+        <w:rPr>
+          <w:rFonts w:ascii="Times New Roman" w:hAnsi="Times New Roman" w:cs="Times New Roman"/>
+          <w:b/>
+          <w:sz w:val="32"/>
+          <w:szCs w:val="32"/>
+        </w:rPr>
+      </w:pPr>
+      <w:bookmarkStart w:id="9" w:name="_Toc418963813"/>
+      <w:bookmarkStart w:id="10" w:name="_Toc419389378"/>
+      <w:r>
+        <w:rPr>
+          <w:rFonts w:ascii="Times New Roman" w:hAnsi="Times New Roman" w:cs="Times New Roman"/>
+          <w:b/>
+          <w:sz w:val="32"/>
+          <w:szCs w:val="32"/>
+        </w:rPr>
+        <w:t>Экспериментальный раздел</w:t>
+      </w:r>
+      <w:bookmarkEnd w:id="9"/>
+      <w:bookmarkEnd w:id="10"/>
     </w:p>
     <w:p>
       <w:pPr>
@@ -1079,8 +1151,8 @@
           <w:szCs w:val="32"/>
         </w:rPr>
       </w:pPr>
-      <w:bookmarkStart w:id="8" w:name="_Toc418963812"/>
-      <w:bookmarkStart w:id="9" w:name="_Toc418970212"/>
+      <w:bookmarkStart w:id="11" w:name="_Toc418963814"/>
+      <w:bookmarkStart w:id="12" w:name="_Toc419389379"/>
       <w:r>
         <w:rPr>
           <w:rFonts w:ascii="Times New Roman" w:hAnsi="Times New Roman" w:cs="Times New Roman"/>
@@ -1088,17 +1160,17 @@
           <w:sz w:val="32"/>
           <w:szCs w:val="32"/>
         </w:rPr>
-        <w:t>Технологический раздел</w:t>
+        <w:t>Организационно-экономическая часть</w:t>
       </w:r>
-      <w:bookmarkEnd w:id="8"/>
-      <w:bookmarkEnd w:id="9"/>
+      <w:bookmarkEnd w:id="11"/>
+      <w:bookmarkEnd w:id="12"/>
     </w:p>
     <w:p>
       <w:pPr>
         <w:pStyle w:val="a3"/>
         <w:numPr>
           <w:ilvl w:val="0"/>
-          <w:numId w:val="1"/>
+          <w:numId w:val="2"/>
         </w:numPr>
         <w:spacing w:line="360" w:lineRule="auto"/>
         <w:outlineLvl w:val="0"/>
@@ -1109,8 +1181,8 @@
           <w:szCs w:val="32"/>
         </w:rPr>
       </w:pPr>
-      <w:bookmarkStart w:id="10" w:name="_Toc418963813"/>
-      <w:bookmarkStart w:id="11" w:name="_Toc418970213"/>
+      <w:bookmarkStart w:id="13" w:name="_Toc418963815"/>
+      <w:bookmarkStart w:id="14" w:name="_Toc419389380"/>
       <w:r>
         <w:rPr>
           <w:rFonts w:ascii="Times New Roman" w:hAnsi="Times New Roman" w:cs="Times New Roman"/>
@@ -1118,83 +1190,23 @@
           <w:sz w:val="32"/>
           <w:szCs w:val="32"/>
         </w:rPr>
-        <w:t>Экспериментальный раздел</w:t>
-      </w:r>
-      <w:bookmarkEnd w:id="10"/>
-      <w:bookmarkEnd w:id="11"/>
-    </w:p>
-    <w:p>
-      <w:pPr>
-        <w:pStyle w:val="a3"/>
-        <w:numPr>
-          <w:ilvl w:val="0"/>
-          <w:numId w:val="1"/>
-        </w:numPr>
-        <w:spacing w:line="360" w:lineRule="auto"/>
-        <w:outlineLvl w:val="0"/>
-        <w:rPr>
-          <w:rFonts w:ascii="Times New Roman" w:hAnsi="Times New Roman" w:cs="Times New Roman"/>
-          <w:b/>
-          <w:sz w:val="32"/>
-          <w:szCs w:val="32"/>
-        </w:rPr>
-      </w:pPr>
-      <w:bookmarkStart w:id="12" w:name="_Toc418963814"/>
-      <w:bookmarkStart w:id="13" w:name="_Toc418970214"/>
-      <w:r>
-        <w:rPr>
-          <w:rFonts w:ascii="Times New Roman" w:hAnsi="Times New Roman" w:cs="Times New Roman"/>
-          <w:b/>
-          <w:sz w:val="32"/>
-          <w:szCs w:val="32"/>
-        </w:rPr>
-        <w:t>Организационно-экономическая часть</w:t>
-      </w:r>
-      <w:bookmarkEnd w:id="12"/>
-      <w:bookmarkEnd w:id="13"/>
-    </w:p>
-    <w:p>
-      <w:pPr>
-        <w:pStyle w:val="a3"/>
-        <w:numPr>
-          <w:ilvl w:val="0"/>
-          <w:numId w:val="1"/>
-        </w:numPr>
-        <w:spacing w:line="360" w:lineRule="auto"/>
-        <w:outlineLvl w:val="0"/>
-        <w:rPr>
-          <w:rFonts w:ascii="Times New Roman" w:hAnsi="Times New Roman" w:cs="Times New Roman"/>
-          <w:b/>
-          <w:sz w:val="32"/>
-          <w:szCs w:val="32"/>
-        </w:rPr>
-      </w:pPr>
-      <w:bookmarkStart w:id="14" w:name="_Toc418963815"/>
-      <w:bookmarkStart w:id="15" w:name="_Toc418970215"/>
-      <w:r>
-        <w:rPr>
-          <w:rFonts w:ascii="Times New Roman" w:hAnsi="Times New Roman" w:cs="Times New Roman"/>
-          <w:b/>
-          <w:sz w:val="32"/>
-          <w:szCs w:val="32"/>
-        </w:rPr>
         <w:t>Охрана труда и экология</w:t>
       </w:r>
+      <w:bookmarkEnd w:id="13"/>
       <w:bookmarkEnd w:id="14"/>
-      <w:bookmarkEnd w:id="15"/>
     </w:p>
     <w:p>
       <w:pPr>
         <w:pStyle w:val="1"/>
-        <w:spacing w:line="360" w:lineRule="auto"/>
+        <w:spacing w:before="0" w:line="360" w:lineRule="auto"/>
         <w:ind w:left="0"/>
         <w:rPr>
           <w:rFonts w:ascii="Times New Roman" w:hAnsi="Times New Roman" w:cs="Times New Roman"/>
           <w:b/>
         </w:rPr>
       </w:pPr>
-      <w:bookmarkStart w:id="16" w:name="_Toc418963816"/>
-      <w:bookmarkStart w:id="17" w:name="_Toc418970216"/>
+      <w:bookmarkStart w:id="15" w:name="_Toc418963816"/>
+      <w:bookmarkStart w:id="16" w:name="_Toc419389381"/>
       <w:r>
         <w:rPr>
           <w:rFonts w:ascii="Times New Roman" w:hAnsi="Times New Roman" w:cs="Times New Roman"/>
@@ -1203,13 +1215,13 @@
         </w:rPr>
         <w:t>Заключение</w:t>
       </w:r>
+      <w:bookmarkEnd w:id="15"/>
       <w:bookmarkEnd w:id="16"/>
-      <w:bookmarkEnd w:id="17"/>
     </w:p>
     <w:p>
       <w:pPr>
         <w:pStyle w:val="1"/>
-        <w:spacing w:line="360" w:lineRule="auto"/>
+        <w:spacing w:before="0" w:line="360" w:lineRule="auto"/>
         <w:ind w:left="0"/>
         <w:rPr>
           <w:rFonts w:ascii="Times New Roman" w:hAnsi="Times New Roman" w:cs="Times New Roman"/>
@@ -1217,31 +1229,41 @@
           <w:color w:val="auto"/>
         </w:rPr>
       </w:pPr>
-      <w:bookmarkStart w:id="18" w:name="_Toc418963817"/>
-      <w:bookmarkStart w:id="19" w:name="_Toc418970217"/>
+      <w:bookmarkStart w:id="17" w:name="_Toc418963817"/>
+      <w:bookmarkStart w:id="18" w:name="_Toc419389382"/>
       <w:r>
         <w:rPr>
           <w:rFonts w:ascii="Times New Roman" w:hAnsi="Times New Roman" w:cs="Times New Roman"/>
           <w:b/>
           <w:color w:val="auto"/>
         </w:rPr>
-        <w:t>Список литературы</w:t>
+        <w:t>Список литерату</w:t>
       </w:r>
-      <w:bookmarkEnd w:id="18"/>
+      <w:bookmarkStart w:id="19" w:name="_GoBack"/>
       <w:bookmarkEnd w:id="19"/>
-    </w:p>
-    <w:p>
-      <w:pPr>
-        <w:pStyle w:val="1"/>
-        <w:spacing w:line="360" w:lineRule="auto"/>
-        <w:ind w:left="0"/>
+      <w:r>
         <w:rPr>
           <w:rFonts w:ascii="Times New Roman" w:hAnsi="Times New Roman" w:cs="Times New Roman"/>
           <w:b/>
           <w:color w:val="auto"/>
         </w:rPr>
-      </w:pPr>
-      <w:bookmarkStart w:id="20" w:name="_Toc418970218"/>
+        <w:t>ры</w:t>
+      </w:r>
+      <w:bookmarkEnd w:id="17"/>
+      <w:bookmarkEnd w:id="18"/>
+    </w:p>
+    <w:p>
+      <w:pPr>
+        <w:pStyle w:val="1"/>
+        <w:spacing w:before="0" w:line="360" w:lineRule="auto"/>
+        <w:ind w:left="0"/>
+        <w:rPr>
+          <w:rFonts w:ascii="Times New Roman" w:hAnsi="Times New Roman" w:cs="Times New Roman"/>
+          <w:b/>
+          <w:color w:val="auto"/>
+        </w:rPr>
+      </w:pPr>
+      <w:bookmarkStart w:id="20" w:name="_Toc419389383"/>
       <w:r>
         <w:rPr>
           <w:rFonts w:ascii="Times New Roman" w:hAnsi="Times New Roman" w:cs="Times New Roman"/>
@@ -1393,10 +1415,11 @@
   <w:abstractNum w:abstractNumId="0">
     <w:nsid w:val="52B12693"/>
     <w:multiLevelType w:val="hybridMultilevel"/>
-    <w:tmpl w:val="139E07EA"/>
-    <w:lvl w:ilvl="0" w:tplc="6024B772">
+    <w:tmpl w:val="C1A2EA38"/>
+    <w:lvl w:ilvl="0" w:tplc="A798258C">
       <w:start w:val="1"/>
       <w:numFmt w:val="decimal"/>
+      <w:suff w:val="space"/>
       <w:lvlText w:val="%1"/>
       <w:lvlJc w:val="left"/>
       <w:pPr>
@@ -1481,6 +1504,112 @@
   </w:abstractNum>
   <w:num w:numId="1">
     <w:abstractNumId w:val="0"/>
+  </w:num>
+  <w:num w:numId="2">
+    <w:abstractNumId w:val="0"/>
+    <w:lvlOverride w:ilvl="0">
+      <w:lvl w:ilvl="0" w:tplc="A798258C">
+        <w:start w:val="1"/>
+        <w:numFmt w:val="decimal"/>
+        <w:suff w:val="space"/>
+        <w:lvlText w:val="%1"/>
+        <w:lvlJc w:val="left"/>
+        <w:pPr>
+          <w:ind w:left="360" w:hanging="360"/>
+        </w:pPr>
+        <w:rPr>
+          <w:rFonts w:hint="default"/>
+        </w:rPr>
+      </w:lvl>
+    </w:lvlOverride>
+    <w:lvlOverride w:ilvl="1">
+      <w:lvl w:ilvl="1" w:tplc="04190019" w:tentative="1">
+        <w:start w:val="1"/>
+        <w:numFmt w:val="lowerLetter"/>
+        <w:lvlText w:val="%2."/>
+        <w:lvlJc w:val="left"/>
+        <w:pPr>
+          <w:ind w:left="1440" w:hanging="360"/>
+        </w:pPr>
+      </w:lvl>
+    </w:lvlOverride>
+    <w:lvlOverride w:ilvl="2">
+      <w:lvl w:ilvl="2" w:tplc="0419001B" w:tentative="1">
+        <w:start w:val="1"/>
+        <w:numFmt w:val="lowerRoman"/>
+        <w:lvlText w:val="%3."/>
+        <w:lvlJc w:val="right"/>
+        <w:pPr>
+          <w:ind w:left="2160" w:hanging="180"/>
+        </w:pPr>
+      </w:lvl>
+    </w:lvlOverride>
+    <w:lvlOverride w:ilvl="3">
+      <w:lvl w:ilvl="3" w:tplc="0419000F" w:tentative="1">
+        <w:start w:val="1"/>
+        <w:numFmt w:val="decimal"/>
+        <w:lvlText w:val="%4."/>
+        <w:lvlJc w:val="left"/>
+        <w:pPr>
+          <w:ind w:left="2880" w:hanging="360"/>
+        </w:pPr>
+      </w:lvl>
+    </w:lvlOverride>
+    <w:lvlOverride w:ilvl="4">
+      <w:lvl w:ilvl="4" w:tplc="04190019" w:tentative="1">
+        <w:start w:val="1"/>
+        <w:numFmt w:val="lowerLetter"/>
+        <w:lvlText w:val="%5."/>
+        <w:lvlJc w:val="left"/>
+        <w:pPr>
+          <w:ind w:left="3600" w:hanging="360"/>
+        </w:pPr>
+      </w:lvl>
+    </w:lvlOverride>
+    <w:lvlOverride w:ilvl="5">
+      <w:lvl w:ilvl="5" w:tplc="0419001B" w:tentative="1">
+        <w:start w:val="1"/>
+        <w:numFmt w:val="lowerRoman"/>
+        <w:lvlText w:val="%6."/>
+        <w:lvlJc w:val="right"/>
+        <w:pPr>
+          <w:ind w:left="4320" w:hanging="180"/>
+        </w:pPr>
+      </w:lvl>
+    </w:lvlOverride>
+    <w:lvlOverride w:ilvl="6">
+      <w:lvl w:ilvl="6" w:tplc="0419000F" w:tentative="1">
+        <w:start w:val="1"/>
+        <w:numFmt w:val="decimal"/>
+        <w:lvlText w:val="%7."/>
+        <w:lvlJc w:val="left"/>
+        <w:pPr>
+          <w:ind w:left="5040" w:hanging="360"/>
+        </w:pPr>
+      </w:lvl>
+    </w:lvlOverride>
+    <w:lvlOverride w:ilvl="7">
+      <w:lvl w:ilvl="7" w:tplc="04190019" w:tentative="1">
+        <w:start w:val="1"/>
+        <w:numFmt w:val="lowerLetter"/>
+        <w:lvlText w:val="%8."/>
+        <w:lvlJc w:val="left"/>
+        <w:pPr>
+          <w:ind w:left="5760" w:hanging="360"/>
+        </w:pPr>
+      </w:lvl>
+    </w:lvlOverride>
+    <w:lvlOverride w:ilvl="8">
+      <w:lvl w:ilvl="8" w:tplc="0419001B" w:tentative="1">
+        <w:start w:val="1"/>
+        <w:numFmt w:val="lowerRoman"/>
+        <w:lvlText w:val="%9."/>
+        <w:lvlJc w:val="right"/>
+        <w:pPr>
+          <w:ind w:left="6480" w:hanging="180"/>
+        </w:pPr>
+      </w:lvl>
+    </w:lvlOverride>
   </w:num>
 </w:numbering>
 </file>
@@ -1903,6 +2032,7 @@
   <w:style w:type="character" w:default="1" w:styleId="a0">
     <w:name w:val="Default Paragraph Font"/>
     <w:uiPriority w:val="1"/>
+    <w:semiHidden/>
     <w:unhideWhenUsed/>
   </w:style>
   <w:style w:type="table" w:default="1" w:styleId="a1">
@@ -2349,7 +2479,7 @@
 </file>
 
 <file path=customXml/itemProps1.xml><?xml version="1.0" encoding="utf-8"?>
-<ds:datastoreItem xmlns:ds="http://schemas.openxmlformats.org/officeDocument/2006/customXml" ds:itemID="{AA9EAB8D-A072-46D4-B19D-8F85D38FA736}">
+<ds:datastoreItem xmlns:ds="http://schemas.openxmlformats.org/officeDocument/2006/customXml" ds:itemID="{15342100-9647-45F8-82F9-27BCF1081DC9}">
   <ds:schemaRefs>
     <ds:schemaRef ds:uri="http://schemas.openxmlformats.org/officeDocument/2006/bibliography"/>
   </ds:schemaRefs>

</xml_diff>